<commit_message>
add cover on both .docx and .pdf
</commit_message>
<xml_diff>
--- a/Pieces.docx
+++ b/Pieces.docx
@@ -1,6 +1,7 @@
 
 <file path=word/document.xml><?xml version="1.0" encoding="utf-8"?>
 <w:document xmlns:wpc="http://schemas.microsoft.com/office/word/2010/wordprocessingCanvas" xmlns:mc="http://schemas.openxmlformats.org/markup-compatibility/2006" xmlns:o="urn:schemas-microsoft-com:office:office" xmlns:r="http://schemas.openxmlformats.org/officeDocument/2006/relationships" xmlns:m="http://schemas.openxmlformats.org/officeDocument/2006/math" xmlns:v="urn:schemas-microsoft-com:vml" xmlns:wp14="http://schemas.microsoft.com/office/word/2010/wordprocessingDrawing" xmlns:wp="http://schemas.openxmlformats.org/drawingml/2006/wordprocessingDrawing" xmlns:w="http://schemas.openxmlformats.org/wordprocessingml/2006/main" xmlns:w14="http://schemas.microsoft.com/office/word/2010/wordml" xmlns:w10="urn:schemas-microsoft-com:office:word" xmlns:w15="http://schemas.microsoft.com/office/word/2012/wordml" xmlns:wpg="http://schemas.microsoft.com/office/word/2010/wordprocessingGroup" xmlns:wpi="http://schemas.microsoft.com/office/word/2010/wordprocessingInk" xmlns:wne="http://schemas.microsoft.com/office/word/2006/wordml" xmlns:wps="http://schemas.microsoft.com/office/word/2010/wordprocessingShape" xmlns:wpsCustomData="http://www.wps.cn/officeDocument/2013/wpsCustomData" mc:Ignorable="w14 w15 wp14">
+  <w:background w:color="FFFFFF"/>
   <w:body>
     <w:p>
       <w:pPr>
@@ -2871,8 +2872,6 @@
               </w:rPr>
               <w:t>Membuat sistem untuk menerima feedback dari pengunjung dan di sematkan di komputer pencarian buku.</w:t>
             </w:r>
-            <w:bookmarkStart w:id="0" w:name="_GoBack"/>
-            <w:bookmarkEnd w:id="0"/>
           </w:p>
         </w:tc>
       </w:tr>
@@ -2884,6 +2883,360 @@
           <w:sz w:val="32"/>
         </w:rPr>
       </w:pPr>
+      <w:r>
+        <w:rPr>
+          <w:sz w:val="32"/>
+        </w:rPr>
+        <w:br w:type="page"/>
+      </w:r>
+    </w:p>
+    <w:p>
+      <w:pPr>
+        <w:jc w:val="center"/>
+        <w:rPr>
+          <w:sz w:val="44"/>
+          <w:szCs w:val="36"/>
+        </w:rPr>
+      </w:pPr>
+      <w:r>
+        <w:rPr>
+          <w:sz w:val="44"/>
+          <w:szCs w:val="36"/>
+        </w:rPr>
+        <w:t>Analisis Kelemahan Sistem Informasi Menggunakan Analisis PIECES</w:t>
+      </w:r>
+    </w:p>
+    <w:p>
+      <w:pPr>
+        <w:jc w:val="center"/>
+        <w:rPr>
+          <w:sz w:val="44"/>
+          <w:szCs w:val="36"/>
+        </w:rPr>
+      </w:pPr>
+    </w:p>
+    <w:p>
+      <w:pPr>
+        <w:keepNext w:val="0"/>
+        <w:keepLines w:val="0"/>
+        <w:widowControl/>
+        <w:suppressLineNumbers w:val="0"/>
+        <w:jc w:val="left"/>
+      </w:pPr>
+    </w:p>
+    <w:p>
+      <w:pPr>
+        <w:jc w:val="center"/>
+        <w:rPr>
+          <w:sz w:val="44"/>
+          <w:szCs w:val="36"/>
+        </w:rPr>
+      </w:pPr>
+      <w:bookmarkStart w:id="0" w:name="_GoBack"/>
+      <w:r>
+        <w:rPr>
+          <w:sz w:val="44"/>
+          <w:szCs w:val="36"/>
+        </w:rPr>
+        <w:drawing>
+          <wp:inline distT="0" distB="0" distL="114300" distR="114300">
+            <wp:extent cx="3501390" cy="3400425"/>
+            <wp:effectExtent l="0" t="0" r="3810" b="9525"/>
+            <wp:docPr id="15" name="Picture 15" descr="amikom"/>
+            <wp:cNvGraphicFramePr>
+              <a:graphicFrameLocks xmlns:a="http://schemas.openxmlformats.org/drawingml/2006/main" noChangeAspect="1"/>
+            </wp:cNvGraphicFramePr>
+            <a:graphic xmlns:a="http://schemas.openxmlformats.org/drawingml/2006/main">
+              <a:graphicData uri="http://schemas.openxmlformats.org/drawingml/2006/picture">
+                <pic:pic xmlns:pic="http://schemas.openxmlformats.org/drawingml/2006/picture">
+                  <pic:nvPicPr>
+                    <pic:cNvPr id="15" name="Picture 15" descr="amikom"/>
+                    <pic:cNvPicPr>
+                      <a:picLocks noChangeAspect="1"/>
+                    </pic:cNvPicPr>
+                  </pic:nvPicPr>
+                  <pic:blipFill>
+                    <a:blip r:embed="rId4"/>
+                    <a:stretch>
+                      <a:fillRect/>
+                    </a:stretch>
+                  </pic:blipFill>
+                  <pic:spPr>
+                    <a:xfrm>
+                      <a:off x="0" y="0"/>
+                      <a:ext cx="3501390" cy="3400425"/>
+                    </a:xfrm>
+                    <a:prstGeom prst="rect">
+                      <a:avLst/>
+                    </a:prstGeom>
+                  </pic:spPr>
+                </pic:pic>
+              </a:graphicData>
+            </a:graphic>
+          </wp:inline>
+        </w:drawing>
+      </w:r>
+    </w:p>
+    <w:bookmarkEnd w:id="0"/>
+    <w:p>
+      <w:pPr>
+        <w:jc w:val="center"/>
+        <w:rPr>
+          <w:sz w:val="44"/>
+          <w:szCs w:val="36"/>
+        </w:rPr>
+      </w:pPr>
+    </w:p>
+    <w:p>
+      <w:pPr>
+        <w:jc w:val="center"/>
+        <w:rPr>
+          <w:sz w:val="44"/>
+          <w:szCs w:val="36"/>
+        </w:rPr>
+      </w:pPr>
+      <w:r>
+        <w:rPr>
+          <w:sz w:val="44"/>
+          <w:szCs w:val="36"/>
+        </w:rPr>
+        <w:t>Oleh:</w:t>
+      </w:r>
+    </w:p>
+    <w:p>
+      <w:pPr>
+        <w:jc w:val="center"/>
+        <w:rPr>
+          <w:sz w:val="44"/>
+          <w:szCs w:val="36"/>
+        </w:rPr>
+      </w:pPr>
+      <w:r>
+        <w:rPr>
+          <w:sz w:val="44"/>
+          <w:szCs w:val="36"/>
+        </w:rPr>
+        <w:t>Andre Haykal Rachman</w:t>
+      </w:r>
+      <w:r>
+        <w:rPr>
+          <w:sz w:val="44"/>
+          <w:szCs w:val="36"/>
+        </w:rPr>
+        <w:tab/>
+        <w:t/>
+      </w:r>
+      <w:r>
+        <w:rPr>
+          <w:sz w:val="44"/>
+          <w:szCs w:val="36"/>
+        </w:rPr>
+        <w:tab/>
+        <w:t>16.11.0466</w:t>
+      </w:r>
+    </w:p>
+    <w:p>
+      <w:pPr>
+        <w:jc w:val="center"/>
+        <w:rPr>
+          <w:sz w:val="44"/>
+          <w:szCs w:val="36"/>
+        </w:rPr>
+      </w:pPr>
+      <w:r>
+        <w:rPr>
+          <w:sz w:val="44"/>
+          <w:szCs w:val="36"/>
+        </w:rPr>
+        <w:t>Muhammad Zulfakar</w:t>
+      </w:r>
+      <w:r>
+        <w:rPr>
+          <w:sz w:val="44"/>
+          <w:szCs w:val="36"/>
+        </w:rPr>
+        <w:tab/>
+        <w:t/>
+      </w:r>
+      <w:r>
+        <w:rPr>
+          <w:sz w:val="44"/>
+          <w:szCs w:val="36"/>
+        </w:rPr>
+        <w:tab/>
+        <w:t/>
+      </w:r>
+      <w:r>
+        <w:rPr>
+          <w:sz w:val="44"/>
+          <w:szCs w:val="36"/>
+        </w:rPr>
+        <w:tab/>
+        <w:t/>
+      </w:r>
+      <w:r>
+        <w:rPr>
+          <w:sz w:val="44"/>
+          <w:szCs w:val="36"/>
+        </w:rPr>
+        <w:tab/>
+        <w:t>16.11.0500</w:t>
+      </w:r>
+    </w:p>
+    <w:p>
+      <w:pPr>
+        <w:jc w:val="center"/>
+        <w:rPr>
+          <w:sz w:val="44"/>
+          <w:szCs w:val="36"/>
+        </w:rPr>
+      </w:pPr>
+      <w:r>
+        <w:rPr>
+          <w:sz w:val="44"/>
+          <w:szCs w:val="36"/>
+        </w:rPr>
+        <w:t>Yusil</w:t>
+      </w:r>
+      <w:r>
+        <w:rPr>
+          <w:sz w:val="44"/>
+          <w:szCs w:val="36"/>
+        </w:rPr>
+        <w:tab/>
+        <w:t/>
+      </w:r>
+      <w:r>
+        <w:rPr>
+          <w:sz w:val="44"/>
+          <w:szCs w:val="36"/>
+        </w:rPr>
+        <w:tab/>
+        <w:t/>
+      </w:r>
+      <w:r>
+        <w:rPr>
+          <w:sz w:val="44"/>
+          <w:szCs w:val="36"/>
+        </w:rPr>
+        <w:tab/>
+        <w:t/>
+      </w:r>
+      <w:r>
+        <w:rPr>
+          <w:sz w:val="44"/>
+          <w:szCs w:val="36"/>
+        </w:rPr>
+        <w:tab/>
+        <w:t/>
+      </w:r>
+      <w:r>
+        <w:rPr>
+          <w:sz w:val="44"/>
+          <w:szCs w:val="36"/>
+        </w:rPr>
+        <w:tab/>
+        <w:t/>
+      </w:r>
+      <w:r>
+        <w:rPr>
+          <w:sz w:val="44"/>
+          <w:szCs w:val="36"/>
+        </w:rPr>
+        <w:tab/>
+        <w:t/>
+      </w:r>
+      <w:r>
+        <w:rPr>
+          <w:sz w:val="44"/>
+          <w:szCs w:val="36"/>
+        </w:rPr>
+        <w:tab/>
+        <w:t/>
+      </w:r>
+      <w:r>
+        <w:rPr>
+          <w:sz w:val="44"/>
+          <w:szCs w:val="36"/>
+        </w:rPr>
+        <w:tab/>
+        <w:t/>
+      </w:r>
+      <w:r>
+        <w:rPr>
+          <w:sz w:val="44"/>
+          <w:szCs w:val="36"/>
+        </w:rPr>
+        <w:tab/>
+        <w:t/>
+      </w:r>
+      <w:r>
+        <w:rPr>
+          <w:sz w:val="44"/>
+          <w:szCs w:val="36"/>
+        </w:rPr>
+        <w:tab/>
+        <w:t/>
+      </w:r>
+      <w:r>
+        <w:rPr>
+          <w:sz w:val="44"/>
+          <w:szCs w:val="36"/>
+        </w:rPr>
+        <w:tab/>
+        <w:t/>
+      </w:r>
+      <w:r>
+        <w:rPr>
+          <w:sz w:val="44"/>
+          <w:szCs w:val="36"/>
+        </w:rPr>
+        <w:tab/>
+        <w:t>16.11.0503</w:t>
+      </w:r>
+    </w:p>
+    <w:p>
+      <w:pPr>
+        <w:jc w:val="center"/>
+        <w:rPr>
+          <w:sz w:val="44"/>
+          <w:szCs w:val="36"/>
+        </w:rPr>
+      </w:pPr>
+    </w:p>
+    <w:p>
+      <w:pPr>
+        <w:jc w:val="center"/>
+        <w:rPr>
+          <w:sz w:val="44"/>
+          <w:szCs w:val="36"/>
+        </w:rPr>
+      </w:pPr>
+    </w:p>
+    <w:p>
+      <w:pPr>
+        <w:jc w:val="center"/>
+        <w:rPr>
+          <w:sz w:val="44"/>
+          <w:szCs w:val="36"/>
+        </w:rPr>
+      </w:pPr>
+    </w:p>
+    <w:p>
+      <w:pPr>
+        <w:jc w:val="center"/>
+        <w:rPr>
+          <w:sz w:val="44"/>
+          <w:szCs w:val="36"/>
+        </w:rPr>
+      </w:pPr>
+      <w:r>
+        <w:rPr>
+          <w:sz w:val="52"/>
+          <w:szCs w:val="44"/>
+        </w:rPr>
+        <w:t>Universitas Amikom Yogayakarta</w:t>
+      </w:r>
     </w:p>
     <w:sectPr>
       <w:pgSz w:w="11906" w:h="16838"/>

</xml_diff>